<commit_message>
added insertion sort flowchart
</commit_message>
<xml_diff>
--- a/Analysis.docx
+++ b/Analysis.docx
@@ -11915,7 +11915,7 @@
           <v:shape id="_x0000_i1025" type="#_x0000_t75" style="width:468.75pt;height:416.25pt" o:ole="">
             <v:imagedata r:id="rId10" o:title=""/>
           </v:shape>
-          <o:OLEObject Type="Embed" ProgID="Word.Document.12" ShapeID="_x0000_i1025" DrawAspect="Icon" ObjectID="_1670874070" r:id="rId11">
+          <o:OLEObject Type="Embed" ProgID="Word.Document.12" ShapeID="_x0000_i1025" DrawAspect="Icon" ObjectID="_1670874796" r:id="rId11">
             <o:FieldCodes>\s</o:FieldCodes>
           </o:OLEObject>
         </w:object>
@@ -13843,6 +13843,7 @@
         </w:rPr>
         <w:t> </w:t>
       </w:r>
+      <w:proofErr w:type="spellStart"/>
       <w:proofErr w:type="gramStart"/>
       <w:r>
         <w:rPr>
@@ -13855,6 +13856,7 @@
         </w:rPr>
         <w:t>arr</w:t>
       </w:r>
+      <w:proofErr w:type="spellEnd"/>
       <w:r>
         <w:rPr>
           <w:rFonts w:ascii="Fira Code" w:eastAsia="Times New Roman" w:hAnsi="Fira Code" w:cs="Times New Roman"/>
@@ -13970,7 +13972,27 @@
           <w:sz w:val="21"/>
           <w:szCs w:val="21"/>
         </w:rPr>
-        <w:t> i, j, t, c, hasChange;</w:t>
+        <w:t> i, j, t, c, </w:t>
+      </w:r>
+      <w:proofErr w:type="spellStart"/>
+      <w:r>
+        <w:rPr>
+          <w:rFonts w:ascii="Fira Code" w:eastAsia="Times New Roman" w:hAnsi="Fira Code" w:cs="Times New Roman"/>
+          <w:color w:val="F8F8F2"/>
+          <w:sz w:val="21"/>
+          <w:szCs w:val="21"/>
+        </w:rPr>
+        <w:t>hasChange</w:t>
+      </w:r>
+      <w:proofErr w:type="spellEnd"/>
+      <w:r>
+        <w:rPr>
+          <w:rFonts w:ascii="Fira Code" w:eastAsia="Times New Roman" w:hAnsi="Fira Code" w:cs="Times New Roman"/>
+          <w:color w:val="F8F8F2"/>
+          <w:sz w:val="21"/>
+          <w:szCs w:val="21"/>
+        </w:rPr>
+        <w:t>;</w:t>
       </w:r>
     </w:p>
     <w:p>
@@ -14179,7 +14201,27 @@
           <w:sz w:val="21"/>
           <w:szCs w:val="21"/>
         </w:rPr>
-        <w:t>        hasChange </w:t>
+        <w:t>        </w:t>
+      </w:r>
+      <w:proofErr w:type="spellStart"/>
+      <w:r>
+        <w:rPr>
+          <w:rFonts w:ascii="Fira Code" w:eastAsia="Times New Roman" w:hAnsi="Fira Code" w:cs="Times New Roman"/>
+          <w:color w:val="F8F8F2"/>
+          <w:sz w:val="21"/>
+          <w:szCs w:val="21"/>
+        </w:rPr>
+        <w:t>hasChange</w:t>
+      </w:r>
+      <w:proofErr w:type="spellEnd"/>
+      <w:r>
+        <w:rPr>
+          <w:rFonts w:ascii="Fira Code" w:eastAsia="Times New Roman" w:hAnsi="Fira Code" w:cs="Times New Roman"/>
+          <w:color w:val="F8F8F2"/>
+          <w:sz w:val="21"/>
+          <w:szCs w:val="21"/>
+        </w:rPr>
+        <w:t> </w:t>
       </w:r>
       <w:r>
         <w:rPr>
@@ -14308,7 +14350,17 @@
           <w:sz w:val="21"/>
           <w:szCs w:val="21"/>
         </w:rPr>
-        <w:t> i; j</w:t>
+        <w:t> i; </w:t>
+      </w:r>
+      <w:proofErr w:type="spellStart"/>
+      <w:r>
+        <w:rPr>
+          <w:rFonts w:ascii="Fira Code" w:eastAsia="Times New Roman" w:hAnsi="Fira Code" w:cs="Times New Roman"/>
+          <w:color w:val="F8F8F2"/>
+          <w:sz w:val="21"/>
+          <w:szCs w:val="21"/>
+        </w:rPr>
+        <w:t>j</w:t>
       </w:r>
       <w:r>
         <w:rPr>
@@ -14319,6 +14371,7 @@
         </w:rPr>
         <w:t>++</w:t>
       </w:r>
+      <w:proofErr w:type="spellEnd"/>
       <w:r>
         <w:rPr>
           <w:rFonts w:ascii="Fira Code" w:eastAsia="Times New Roman" w:hAnsi="Fira Code" w:cs="Times New Roman"/>
@@ -14367,6 +14420,7 @@
         </w:rPr>
         <w:t> (</w:t>
       </w:r>
+      <w:proofErr w:type="spellStart"/>
       <w:r>
         <w:rPr>
           <w:rFonts w:ascii="Fira Code" w:eastAsia="Times New Roman" w:hAnsi="Fira Code" w:cs="Times New Roman"/>
@@ -14378,6 +14432,7 @@
         </w:rPr>
         <w:t>arr</w:t>
       </w:r>
+      <w:proofErr w:type="spellEnd"/>
       <w:r>
         <w:rPr>
           <w:rFonts w:ascii="Fira Code" w:eastAsia="Times New Roman" w:hAnsi="Fira Code" w:cs="Times New Roman"/>
@@ -14405,6 +14460,7 @@
         </w:rPr>
         <w:t> </w:t>
       </w:r>
+      <w:proofErr w:type="spellStart"/>
       <w:proofErr w:type="gramStart"/>
       <w:r>
         <w:rPr>
@@ -14417,6 +14473,7 @@
         </w:rPr>
         <w:t>arr</w:t>
       </w:r>
+      <w:proofErr w:type="spellEnd"/>
       <w:r>
         <w:rPr>
           <w:rFonts w:ascii="Fira Code" w:eastAsia="Times New Roman" w:hAnsi="Fira Code" w:cs="Times New Roman"/>
@@ -14532,6 +14589,7 @@
         </w:rPr>
         <w:t> </w:t>
       </w:r>
+      <w:proofErr w:type="spellStart"/>
       <w:r>
         <w:rPr>
           <w:rFonts w:ascii="Fira Code" w:eastAsia="Times New Roman" w:hAnsi="Fira Code" w:cs="Times New Roman"/>
@@ -14543,6 +14601,7 @@
         </w:rPr>
         <w:t>arr</w:t>
       </w:r>
+      <w:proofErr w:type="spellEnd"/>
       <w:r>
         <w:rPr>
           <w:rFonts w:ascii="Fira Code" w:eastAsia="Times New Roman" w:hAnsi="Fira Code" w:cs="Times New Roman"/>
@@ -14573,6 +14632,7 @@
         </w:rPr>
         <w:t>                </w:t>
       </w:r>
+      <w:proofErr w:type="spellStart"/>
       <w:r>
         <w:rPr>
           <w:rFonts w:ascii="Fira Code" w:eastAsia="Times New Roman" w:hAnsi="Fira Code" w:cs="Times New Roman"/>
@@ -14584,6 +14644,7 @@
         </w:rPr>
         <w:t>arr</w:t>
       </w:r>
+      <w:proofErr w:type="spellEnd"/>
       <w:r>
         <w:rPr>
           <w:rFonts w:ascii="Fira Code" w:eastAsia="Times New Roman" w:hAnsi="Fira Code" w:cs="Times New Roman"/>
@@ -14611,6 +14672,7 @@
         </w:rPr>
         <w:t> </w:t>
       </w:r>
+      <w:proofErr w:type="spellStart"/>
       <w:proofErr w:type="gramStart"/>
       <w:r>
         <w:rPr>
@@ -14623,6 +14685,7 @@
         </w:rPr>
         <w:t>arr</w:t>
       </w:r>
+      <w:proofErr w:type="spellEnd"/>
       <w:r>
         <w:rPr>
           <w:rFonts w:ascii="Fira Code" w:eastAsia="Times New Roman" w:hAnsi="Fira Code" w:cs="Times New Roman"/>
@@ -14699,6 +14762,7 @@
         </w:rPr>
         <w:t>                </w:t>
       </w:r>
+      <w:proofErr w:type="spellStart"/>
       <w:proofErr w:type="gramStart"/>
       <w:r>
         <w:rPr>
@@ -14711,6 +14775,7 @@
         </w:rPr>
         <w:t>arr</w:t>
       </w:r>
+      <w:proofErr w:type="spellEnd"/>
       <w:r>
         <w:rPr>
           <w:rFonts w:ascii="Fira Code" w:eastAsia="Times New Roman" w:hAnsi="Fira Code" w:cs="Times New Roman"/>
@@ -14803,7 +14868,27 @@
           <w:sz w:val="21"/>
           <w:szCs w:val="21"/>
         </w:rPr>
-        <w:t>                hasChange </w:t>
+        <w:t>                </w:t>
+      </w:r>
+      <w:proofErr w:type="spellStart"/>
+      <w:r>
+        <w:rPr>
+          <w:rFonts w:ascii="Fira Code" w:eastAsia="Times New Roman" w:hAnsi="Fira Code" w:cs="Times New Roman"/>
+          <w:color w:val="F8F8F2"/>
+          <w:sz w:val="21"/>
+          <w:szCs w:val="21"/>
+        </w:rPr>
+        <w:t>hasChange</w:t>
+      </w:r>
+      <w:proofErr w:type="spellEnd"/>
+      <w:r>
+        <w:rPr>
+          <w:rFonts w:ascii="Fira Code" w:eastAsia="Times New Roman" w:hAnsi="Fira Code" w:cs="Times New Roman"/>
+          <w:color w:val="F8F8F2"/>
+          <w:sz w:val="21"/>
+          <w:szCs w:val="21"/>
+        </w:rPr>
+        <w:t> </w:t>
       </w:r>
       <w:r>
         <w:rPr>
@@ -14899,7 +14984,27 @@
           <w:sz w:val="21"/>
           <w:szCs w:val="21"/>
         </w:rPr>
-        <w:t> (hasChange </w:t>
+        <w:t> (</w:t>
+      </w:r>
+      <w:proofErr w:type="spellStart"/>
+      <w:r>
+        <w:rPr>
+          <w:rFonts w:ascii="Fira Code" w:eastAsia="Times New Roman" w:hAnsi="Fira Code" w:cs="Times New Roman"/>
+          <w:color w:val="F8F8F2"/>
+          <w:sz w:val="21"/>
+          <w:szCs w:val="21"/>
+        </w:rPr>
+        <w:t>hasChange</w:t>
+      </w:r>
+      <w:proofErr w:type="spellEnd"/>
+      <w:r>
+        <w:rPr>
+          <w:rFonts w:ascii="Fira Code" w:eastAsia="Times New Roman" w:hAnsi="Fira Code" w:cs="Times New Roman"/>
+          <w:color w:val="F8F8F2"/>
+          <w:sz w:val="21"/>
+          <w:szCs w:val="21"/>
+        </w:rPr>
+        <w:t> </w:t>
       </w:r>
       <w:r>
         <w:rPr>
@@ -15075,6 +15180,7 @@
         </w:rPr>
         <w:t xml:space="preserve"> </w:t>
       </w:r>
+      <w:proofErr w:type="spellStart"/>
       <w:r>
         <w:rPr>
           <w:rFonts w:asciiTheme="majorBidi" w:hAnsiTheme="majorBidi" w:cstheme="majorBidi"/>
@@ -15084,6 +15190,7 @@
         </w:rPr>
         <w:t>hasChange</w:t>
       </w:r>
+      <w:proofErr w:type="spellEnd"/>
       <w:r>
         <w:rPr>
           <w:rFonts w:cs="B Nazanin"/>
@@ -21129,6 +21236,7 @@
         </w:rPr>
         <w:t> </w:t>
       </w:r>
+      <w:proofErr w:type="spellStart"/>
       <w:proofErr w:type="gramStart"/>
       <w:r>
         <w:rPr>
@@ -21139,6 +21247,7 @@
         </w:rPr>
         <w:t>insertionSort</w:t>
       </w:r>
+      <w:proofErr w:type="spellEnd"/>
       <w:r>
         <w:rPr>
           <w:rFonts w:ascii="Fira Code" w:eastAsia="Times New Roman" w:hAnsi="Fira Code" w:cs="Times New Roman"/>
@@ -21167,6 +21276,7 @@
         </w:rPr>
         <w:t> </w:t>
       </w:r>
+      <w:proofErr w:type="spellStart"/>
       <w:r>
         <w:rPr>
           <w:rFonts w:ascii="Fira Code" w:eastAsia="Times New Roman" w:hAnsi="Fira Code" w:cs="Times New Roman"/>
@@ -21178,6 +21288,7 @@
         </w:rPr>
         <w:t>arr</w:t>
       </w:r>
+      <w:proofErr w:type="spellEnd"/>
       <w:r>
         <w:rPr>
           <w:rFonts w:ascii="Fira Code" w:eastAsia="Times New Roman" w:hAnsi="Fira Code" w:cs="Times New Roman"/>
@@ -21476,6 +21587,7 @@
         </w:rPr>
         <w:t> </w:t>
       </w:r>
+      <w:proofErr w:type="spellStart"/>
       <w:r>
         <w:rPr>
           <w:rFonts w:ascii="Fira Code" w:eastAsia="Times New Roman" w:hAnsi="Fira Code" w:cs="Times New Roman"/>
@@ -21487,6 +21599,7 @@
         </w:rPr>
         <w:t>arr</w:t>
       </w:r>
+      <w:proofErr w:type="spellEnd"/>
       <w:r>
         <w:rPr>
           <w:rFonts w:ascii="Fira Code" w:eastAsia="Times New Roman" w:hAnsi="Fira Code" w:cs="Times New Roman"/>
@@ -21592,6 +21705,7 @@
         </w:rPr>
         <w:t>        /* Move elements of </w:t>
       </w:r>
+      <w:proofErr w:type="spellStart"/>
       <w:proofErr w:type="gramStart"/>
       <w:r>
         <w:rPr>
@@ -21600,7 +21714,17 @@
           <w:sz w:val="21"/>
           <w:szCs w:val="21"/>
         </w:rPr>
-        <w:t>arr[</w:t>
+        <w:t>arr</w:t>
+      </w:r>
+      <w:proofErr w:type="spellEnd"/>
+      <w:r>
+        <w:rPr>
+          <w:rFonts w:ascii="Fira Code" w:eastAsia="Times New Roman" w:hAnsi="Fira Code" w:cs="Times New Roman"/>
+          <w:color w:val="6272A4"/>
+          <w:sz w:val="21"/>
+          <w:szCs w:val="21"/>
+        </w:rPr>
+        <w:t>[</w:t>
       </w:r>
       <w:proofErr w:type="gramEnd"/>
       <w:r>
@@ -21747,6 +21871,7 @@
         </w:rPr>
         <w:t> </w:t>
       </w:r>
+      <w:proofErr w:type="spellStart"/>
       <w:r>
         <w:rPr>
           <w:rFonts w:ascii="Fira Code" w:eastAsia="Times New Roman" w:hAnsi="Fira Code" w:cs="Times New Roman"/>
@@ -21758,6 +21883,7 @@
         </w:rPr>
         <w:t>arr</w:t>
       </w:r>
+      <w:proofErr w:type="spellEnd"/>
       <w:r>
         <w:rPr>
           <w:rFonts w:ascii="Fira Code" w:eastAsia="Times New Roman" w:hAnsi="Fira Code" w:cs="Times New Roman"/>
@@ -21827,6 +21953,7 @@
         </w:rPr>
         <w:t>            </w:t>
       </w:r>
+      <w:proofErr w:type="spellStart"/>
       <w:proofErr w:type="gramStart"/>
       <w:r>
         <w:rPr>
@@ -21839,6 +21966,7 @@
         </w:rPr>
         <w:t>arr</w:t>
       </w:r>
+      <w:proofErr w:type="spellEnd"/>
       <w:r>
         <w:rPr>
           <w:rFonts w:ascii="Fira Code" w:eastAsia="Times New Roman" w:hAnsi="Fira Code" w:cs="Times New Roman"/>
@@ -21912,6 +22040,7 @@
         </w:rPr>
         <w:t> </w:t>
       </w:r>
+      <w:proofErr w:type="spellStart"/>
       <w:r>
         <w:rPr>
           <w:rFonts w:ascii="Fira Code" w:eastAsia="Times New Roman" w:hAnsi="Fira Code" w:cs="Times New Roman"/>
@@ -21923,6 +22052,7 @@
         </w:rPr>
         <w:t>arr</w:t>
       </w:r>
+      <w:proofErr w:type="spellEnd"/>
       <w:r>
         <w:rPr>
           <w:rFonts w:ascii="Fira Code" w:eastAsia="Times New Roman" w:hAnsi="Fira Code" w:cs="Times New Roman"/>
@@ -22049,6 +22179,7 @@
         </w:rPr>
         <w:t>        </w:t>
       </w:r>
+      <w:proofErr w:type="spellStart"/>
       <w:proofErr w:type="gramStart"/>
       <w:r>
         <w:rPr>
@@ -22061,6 +22192,7 @@
         </w:rPr>
         <w:t>arr</w:t>
       </w:r>
+      <w:proofErr w:type="spellEnd"/>
       <w:r>
         <w:rPr>
           <w:rFonts w:ascii="Fira Code" w:eastAsia="Times New Roman" w:hAnsi="Fira Code" w:cs="Times New Roman"/>
@@ -23670,7 +23802,7 @@
         <w:pStyle w:val="ltrjustify"/>
         <w:bidi/>
         <w:rPr>
-          <w:rFonts w:cs="B Nazanin" w:hint="cs"/>
+          <w:rFonts w:cs="B Nazanin"/>
           <w:b/>
           <w:sz w:val="28"/>
           <w:szCs w:val="28"/>
@@ -25995,7 +26127,7 @@
         <w:pStyle w:val="ltrjustify"/>
         <w:bidi/>
         <w:rPr>
-          <w:rFonts w:cs="B Nazanin" w:hint="cs"/>
+          <w:rFonts w:cs="B Nazanin"/>
           <w:b/>
           <w:sz w:val="28"/>
           <w:szCs w:val="28"/>
@@ -31272,6 +31404,86 @@
         </w:rPr>
         <w:t xml:space="preserve"> عنصر است.</w:t>
       </w:r>
+    </w:p>
+    <w:p>
+      <w:pPr>
+        <w:pStyle w:val="ltrjustify"/>
+        <w:bidi/>
+        <w:jc w:val="center"/>
+        <w:rPr>
+          <w:rFonts w:cs="B Nazanin"/>
+          <w:sz w:val="28"/>
+          <w:szCs w:val="28"/>
+          <w:lang w:bidi="fa-IR"/>
+        </w:rPr>
+      </w:pPr>
+      <w:r>
+        <w:rPr>
+          <w:noProof/>
+        </w:rPr>
+        <w:drawing>
+          <wp:inline distT="0" distB="0" distL="0" distR="0" wp14:anchorId="0BDD1AF4" wp14:editId="296DCBF0">
+            <wp:extent cx="4097220" cy="6667500"/>
+            <wp:effectExtent l="0" t="0" r="0" b="0"/>
+            <wp:docPr id="2" name="Picture 2" descr="Insertion sort flowchart"/>
+            <wp:cNvGraphicFramePr>
+              <a:graphicFrameLocks xmlns:a="http://schemas.openxmlformats.org/drawingml/2006/main" noChangeAspect="1"/>
+            </wp:cNvGraphicFramePr>
+            <a:graphic xmlns:a="http://schemas.openxmlformats.org/drawingml/2006/main">
+              <a:graphicData uri="http://schemas.openxmlformats.org/drawingml/2006/picture">
+                <pic:pic xmlns:pic="http://schemas.openxmlformats.org/drawingml/2006/picture">
+                  <pic:nvPicPr>
+                    <pic:cNvPr id="0" name="Picture 2" descr="Insertion sort flowchart"/>
+                    <pic:cNvPicPr>
+                      <a:picLocks noChangeAspect="1" noChangeArrowheads="1"/>
+                    </pic:cNvPicPr>
+                  </pic:nvPicPr>
+                  <pic:blipFill>
+                    <a:blip r:embed="rId12">
+                      <a:extLst>
+                        <a:ext uri="{28A0092B-C50C-407E-A947-70E740481C1C}">
+                          <a14:useLocalDpi xmlns:a14="http://schemas.microsoft.com/office/drawing/2010/main" val="0"/>
+                        </a:ext>
+                      </a:extLst>
+                    </a:blip>
+                    <a:srcRect/>
+                    <a:stretch>
+                      <a:fillRect/>
+                    </a:stretch>
+                  </pic:blipFill>
+                  <pic:spPr bwMode="auto">
+                    <a:xfrm>
+                      <a:off x="0" y="0"/>
+                      <a:ext cx="4148892" cy="6751586"/>
+                    </a:xfrm>
+                    <a:prstGeom prst="rect">
+                      <a:avLst/>
+                    </a:prstGeom>
+                    <a:noFill/>
+                    <a:ln>
+                      <a:noFill/>
+                    </a:ln>
+                  </pic:spPr>
+                </pic:pic>
+              </a:graphicData>
+            </a:graphic>
+          </wp:inline>
+        </w:drawing>
+      </w:r>
+    </w:p>
+    <w:p>
+      <w:pPr>
+        <w:pStyle w:val="ltrjustify"/>
+        <w:bidi/>
+        <w:rPr>
+          <w:rFonts w:cs="B Nazanin"/>
+          <w:b/>
+          <w:bCs/>
+          <w:sz w:val="32"/>
+          <w:szCs w:val="32"/>
+          <w:lang w:bidi="fa-IR"/>
+        </w:rPr>
+      </w:pPr>
     </w:p>
     <w:p>
       <w:pPr>
@@ -33172,7 +33384,7 @@
           <m:funcPr>
             <m:ctrlPr>
               <w:rPr>
-                <w:rFonts w:ascii="Cambria Math"/>
+                <w:rFonts w:ascii="Cambria Math" w:hAnsi="Cambria Math"/>
                 <w:sz w:val="28"/>
                 <w:szCs w:val="28"/>
               </w:rPr>
@@ -34160,7 +34372,6 @@
           <w:i/>
           <w:sz w:val="28"/>
           <w:szCs w:val="28"/>
-          <w:rtl/>
           <w:lang w:bidi="fa-IR"/>
         </w:rPr>
       </w:pPr>
@@ -34372,7 +34583,6 @@
           <w:i/>
           <w:sz w:val="28"/>
           <w:szCs w:val="28"/>
-          <w:rtl/>
           <w:lang w:bidi="fa-IR"/>
         </w:rPr>
       </w:pPr>
@@ -34386,7 +34596,58 @@
           <w:i/>
           <w:sz w:val="28"/>
           <w:szCs w:val="28"/>
-          <w:rtl/>
+          <w:lang w:bidi="fa-IR"/>
+        </w:rPr>
+      </w:pPr>
+    </w:p>
+    <w:p>
+      <w:pPr>
+        <w:pStyle w:val="ltrjustify"/>
+        <w:bidi/>
+        <w:rPr>
+          <w:rFonts w:cs="B Nazanin"/>
+          <w:i/>
+          <w:sz w:val="28"/>
+          <w:szCs w:val="28"/>
+          <w:lang w:bidi="fa-IR"/>
+        </w:rPr>
+      </w:pPr>
+    </w:p>
+    <w:p>
+      <w:pPr>
+        <w:pStyle w:val="ltrjustify"/>
+        <w:bidi/>
+        <w:rPr>
+          <w:rFonts w:cs="B Nazanin"/>
+          <w:i/>
+          <w:sz w:val="28"/>
+          <w:szCs w:val="28"/>
+          <w:lang w:bidi="fa-IR"/>
+        </w:rPr>
+      </w:pPr>
+    </w:p>
+    <w:p>
+      <w:pPr>
+        <w:pStyle w:val="ltrjustify"/>
+        <w:bidi/>
+        <w:rPr>
+          <w:rFonts w:cs="B Nazanin"/>
+          <w:i/>
+          <w:sz w:val="28"/>
+          <w:szCs w:val="28"/>
+          <w:lang w:bidi="fa-IR"/>
+        </w:rPr>
+      </w:pPr>
+    </w:p>
+    <w:p>
+      <w:pPr>
+        <w:pStyle w:val="ltrjustify"/>
+        <w:bidi/>
+        <w:rPr>
+          <w:rFonts w:cs="B Nazanin"/>
+          <w:i/>
+          <w:sz w:val="28"/>
+          <w:szCs w:val="28"/>
           <w:lang w:bidi="fa-IR"/>
         </w:rPr>
       </w:pPr>
@@ -34445,7 +34706,6 @@
           <w:rtl/>
           <w:lang w:bidi="fa-IR"/>
         </w:rPr>
-        <w:lastRenderedPageBreak/>
         <w:t>شبیه کد الگوریتم مرتب سازی شل:</w:t>
       </w:r>
     </w:p>
@@ -34514,8 +34774,22 @@
           <w:szCs w:val="28"/>
           <w:lang w:bidi="fa-IR"/>
         </w:rPr>
-        <w:t>Marcin Ciura</w:t>
-      </w:r>
+        <w:t xml:space="preserve">Marcin </w:t>
+      </w:r>
+      <w:proofErr w:type="spellStart"/>
+      <w:r>
+        <w:rPr>
+          <w:rFonts w:cs="B Nazanin"/>
+          <w:b/>
+          <w:bCs/>
+          <w:i/>
+          <w:sz w:val="28"/>
+          <w:szCs w:val="28"/>
+          <w:lang w:bidi="fa-IR"/>
+        </w:rPr>
+        <w:t>Ciura</w:t>
+      </w:r>
+      <w:proofErr w:type="spellEnd"/>
       <w:r>
         <w:rPr>
           <w:rFonts w:cs="B Nazanin"/>
@@ -35313,7 +35587,7 @@
         <w:pStyle w:val="ltrjustify"/>
         <w:bidi/>
         <w:rPr>
-          <w:rFonts w:cs="B Nazanin" w:hint="cs"/>
+          <w:rFonts w:cs="B Nazanin"/>
           <w:i/>
           <w:sz w:val="28"/>
           <w:szCs w:val="28"/>
@@ -35327,7 +35601,7 @@
         <w:pStyle w:val="ltrjustify"/>
         <w:bidi/>
         <w:rPr>
-          <w:rFonts w:cs="B Nazanin" w:hint="cs"/>
+          <w:rFonts w:cs="B Nazanin"/>
           <w:iCs/>
           <w:sz w:val="28"/>
           <w:szCs w:val="28"/>

</xml_diff>